<commit_message>
File báo cáo lần 1
</commit_message>
<xml_diff>
--- a/BaoCaoLan1_PhanMemQuanLyQuanKaraoke.docx
+++ b/BaoCaoLan1_PhanMemQuanLyQuanKaraoke.docx
@@ -82,7 +82,7 @@
           </mc:Choice>
           <mc:Fallback>
             <w:pict>
-              <v:rect w14:anchorId="28C092DD" id="Rectangle 144" o:spid="_x0000_s1026" style="position:absolute;margin-left:-13.8pt;margin-top:-33.55pt;width:449.8pt;height:10in;z-index:-251656191;visibility:visible;mso-wrap-style:square;mso-width-percent:0;mso-height-percent:0;mso-wrap-distance-left:9pt;mso-wrap-distance-top:0;mso-wrap-distance-right:9pt;mso-wrap-distance-bottom:0;mso-position-horizontal:absolute;mso-position-horizontal-relative:margin;mso-position-vertical:absolute;mso-position-vertical-relative:text;mso-width-percent:0;mso-height-percent:0;mso-width-relative:page;mso-height-relative:page;v-text-anchor:top" o:gfxdata="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" strokeweight="4.5pt">
+              <v:rect w14:anchorId="4DBA4701" id="Rectangle 144" o:spid="_x0000_s1026" style="position:absolute;margin-left:-13.8pt;margin-top:-33.55pt;width:449.8pt;height:10in;z-index:-251656191;visibility:visible;mso-wrap-style:square;mso-width-percent:0;mso-height-percent:0;mso-wrap-distance-left:9pt;mso-wrap-distance-top:0;mso-wrap-distance-right:9pt;mso-wrap-distance-bottom:0;mso-position-horizontal:absolute;mso-position-horizontal-relative:margin;mso-position-vertical:absolute;mso-position-vertical-relative:text;mso-width-percent:0;mso-height-percent:0;mso-width-relative:page;mso-height-relative:page;v-text-anchor:top" o:gfxdata="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" strokeweight="4.5pt">
                 <v:stroke linestyle="thickThin"/>
                 <w10:wrap anchorx="margin"/>
               </v:rect>
@@ -2966,17 +2966,7 @@
           <w:sz w:val="26"/>
           <w:szCs w:val="26"/>
         </w:rPr>
-        <w:t xml:space="preserve"> </w:t>
-      </w:r>
-      <w:r>
-        <w:rPr>
-          <w:rFonts w:ascii="Times New Roman" w:hAnsi="Times New Roman" w:cs="Times New Roman"/>
-          <w:b/>
-          <w:color w:val="auto"/>
-          <w:sz w:val="26"/>
-          <w:szCs w:val="26"/>
-        </w:rPr>
-        <w:t>Nhập hàng hóa về kho</w:t>
+        <w:t xml:space="preserve"> Nhập hàng hóa về kho</w:t>
       </w:r>
     </w:p>
     <w:p>
@@ -3797,13 +3787,25 @@
           <w:szCs w:val="26"/>
         </w:rPr>
       </w:pPr>
+    </w:p>
+    <w:p>
+      <w:r>
+        <w:t xml:space="preserve">Link github : </w:t>
+      </w:r>
+      <w:hyperlink r:id="rId22" w:history="1">
+        <w:r>
+          <w:rPr>
+            <w:rStyle w:val="Hyperlink"/>
+          </w:rPr>
+          <w:t>https://github.com/nqhuy-bo/AppQuanLyKaraoke</w:t>
+        </w:r>
+      </w:hyperlink>
       <w:bookmarkStart w:id="0" w:name="_GoBack"/>
       <w:bookmarkEnd w:id="0"/>
     </w:p>
-    <w:p/>
     <w:sectPr>
-      <w:headerReference w:type="default" r:id="rId22"/>
-      <w:footerReference w:type="default" r:id="rId23"/>
+      <w:headerReference w:type="default" r:id="rId23"/>
+      <w:footerReference w:type="default" r:id="rId24"/>
       <w:pgSz w:w="11906" w:h="16838" w:code="9"/>
       <w:pgMar w:top="993" w:right="1134" w:bottom="1134" w:left="1701" w:header="567" w:footer="567" w:gutter="0"/>
       <w:pgNumType w:start="10"/>
@@ -3955,7 +3957,7 @@
         <v:path o:extrusionok="f" gradientshapeok="t" o:connecttype="rect"/>
         <o:lock v:ext="edit" aspectratio="t"/>
       </v:shapetype>
-      <v:shape id="_x0000_i1048" type="#_x0000_t75" style="width:12.25pt;height:12.25pt" o:bullet="t">
+      <v:shape id="_x0000_i1027" type="#_x0000_t75" style="width:12pt;height:12pt" o:bullet="t">
         <v:imagedata r:id="rId1" o:title="mso9FBA"/>
       </v:shape>
     </w:pict>
@@ -10537,7 +10539,7 @@
 </file>
 
 <file path=customXml/itemProps1.xml><?xml version="1.0" encoding="utf-8"?>
-<ds:datastoreItem xmlns:ds="http://schemas.openxmlformats.org/officeDocument/2006/customXml" ds:itemID="{B02DE749-D260-4EFC-910B-983AA109D02C}">
+<ds:datastoreItem xmlns:ds="http://schemas.openxmlformats.org/officeDocument/2006/customXml" ds:itemID="{47767330-9682-4BEB-B0F2-E90181C26A77}">
   <ds:schemaRefs>
     <ds:schemaRef ds:uri="http://schemas.openxmlformats.org/officeDocument/2006/bibliography"/>
   </ds:schemaRefs>

</xml_diff>